<commit_message>
Second Commit ( Laying the Foundatino )
</commit_message>
<xml_diff>
--- a/Notes.docx
+++ b/Notes.docx
@@ -168,6 +168,38 @@
     </w:p>
     <w:p>
       <w:pPr>
+        <w:ind w:left="360"/>
+        <w:rPr>
+          <w:lang w:val="en-IN"/>
+        </w:rPr>
+      </w:pPr>
+      <w:r>
+        <w:rPr>
+          <w:lang w:val="en-IN"/>
+        </w:rPr>
+        <w:t>---------------------- CDN ---------------------</w:t>
+      </w:r>
+    </w:p>
+    <w:p>
+      <w:pPr>
+        <w:pStyle w:val="ListParagraph"/>
+        <w:numPr>
+          <w:ilvl w:val="0"/>
+          <w:numId w:val="6"/>
+        </w:numPr>
+        <w:rPr>
+          <w:lang w:val="en-IN"/>
+        </w:rPr>
+      </w:pPr>
+      <w:r>
+        <w:rPr>
+          <w:lang w:val="en-IN"/>
+        </w:rPr>
+        <w:t>CDN is not the preferred way to install React in our project.</w:t>
+      </w:r>
+    </w:p>
+    <w:p>
+      <w:pPr>
         <w:pStyle w:val="ListParagraph"/>
         <w:rPr>
           <w:lang w:val="en-IN"/>
@@ -222,17 +254,7 @@
           <w:szCs w:val="32"/>
           <w:lang w:val="en-IN"/>
         </w:rPr>
-        <w:t xml:space="preserve"> React –</w:t>
-      </w:r>
-      <w:r>
-        <w:rPr>
-          <w:b/>
-          <w:color w:val="FF0000"/>
-          <w:sz w:val="32"/>
-          <w:szCs w:val="32"/>
-          <w:lang w:val="en-IN"/>
-        </w:rPr>
-        <w:t xml:space="preserve"> </w:t>
+        <w:t xml:space="preserve"> React – </w:t>
       </w:r>
     </w:p>
     <w:p>
@@ -1098,6 +1120,55 @@
           <w:lang w:val="en-IN"/>
         </w:rPr>
         <w:t>React Element which is an object.</w:t>
+      </w:r>
+    </w:p>
+    <w:p>
+      <w:pPr>
+        <w:rPr>
+          <w:b/>
+          <w:lang w:val="en-IN"/>
+        </w:rPr>
+      </w:pPr>
+      <w:proofErr w:type="spellStart"/>
+      <w:r>
+        <w:rPr>
+          <w:b/>
+          <w:lang w:val="en-IN"/>
+        </w:rPr>
+        <w:t>React</w:t>
+      </w:r>
+      <w:bookmarkStart w:id="0" w:name="_GoBack"/>
+      <w:bookmarkEnd w:id="0"/>
+      <w:r>
+        <w:rPr>
+          <w:b/>
+          <w:lang w:val="en-IN"/>
+        </w:rPr>
+        <w:t>.createElement</w:t>
+      </w:r>
+      <w:proofErr w:type="spellEnd"/>
+      <w:r>
+        <w:rPr>
+          <w:b/>
+          <w:lang w:val="en-IN"/>
+        </w:rPr>
+        <w:t xml:space="preserve"> =&gt; Object =&gt; </w:t>
+      </w:r>
+      <w:proofErr w:type="spellStart"/>
+      <w:r>
+        <w:rPr>
+          <w:b/>
+          <w:lang w:val="en-IN"/>
+        </w:rPr>
+        <w:t>HtmlElement</w:t>
+      </w:r>
+      <w:proofErr w:type="spellEnd"/>
+      <w:r>
+        <w:rPr>
+          <w:b/>
+          <w:lang w:val="en-IN"/>
+        </w:rPr>
+        <w:t>(render)</w:t>
       </w:r>
     </w:p>
     <w:p>
@@ -1319,12 +1390,1378 @@
       </w:pPr>
       <w:r>
         <w:rPr>
-          <w:lang w:val="en-IN"/>
-        </w:rPr>
-        <w:t>React is a library --- which can work in very small section of page.</w:t>
-      </w:r>
-      <w:bookmarkStart w:id="0" w:name="_GoBack"/>
-      <w:bookmarkEnd w:id="0"/>
+          <w:color w:val="00B050"/>
+          <w:lang w:val="en-IN"/>
+        </w:rPr>
+        <w:t xml:space="preserve">React is a library </w:t>
+      </w:r>
+      <w:r>
+        <w:rPr>
+          <w:lang w:val="en-IN"/>
+        </w:rPr>
+        <w:t>--- which can work in very small section of page.</w:t>
+      </w:r>
+    </w:p>
+    <w:p>
+      <w:pPr>
+        <w:rPr>
+          <w:lang w:val="en-IN"/>
+        </w:rPr>
+      </w:pPr>
+    </w:p>
+    <w:p>
+      <w:pPr>
+        <w:rPr>
+          <w:b/>
+          <w:color w:val="2E74B5" w:themeColor="accent1" w:themeShade="BF"/>
+          <w:sz w:val="32"/>
+          <w:szCs w:val="32"/>
+          <w:lang w:val="en-IN"/>
+        </w:rPr>
+      </w:pPr>
+      <w:r>
+        <w:rPr>
+          <w:b/>
+          <w:color w:val="2E74B5" w:themeColor="accent1" w:themeShade="BF"/>
+          <w:sz w:val="32"/>
+          <w:szCs w:val="32"/>
+          <w:lang w:val="en-IN"/>
+        </w:rPr>
+        <w:lastRenderedPageBreak/>
+        <w:t>Episode – 2: Igniting Our App</w:t>
+      </w:r>
+    </w:p>
+    <w:p>
+      <w:pPr>
+        <w:rPr>
+          <w:b/>
+          <w:color w:val="2E74B5" w:themeColor="accent1" w:themeShade="BF"/>
+          <w:lang w:val="en-IN"/>
+        </w:rPr>
+      </w:pPr>
+      <w:proofErr w:type="spellStart"/>
+      <w:r>
+        <w:rPr>
+          <w:b/>
+          <w:color w:val="2E74B5" w:themeColor="accent1" w:themeShade="BF"/>
+          <w:lang w:val="en-IN"/>
+        </w:rPr>
+        <w:t>Npm</w:t>
+      </w:r>
+      <w:proofErr w:type="spellEnd"/>
+      <w:r>
+        <w:rPr>
+          <w:b/>
+          <w:color w:val="2E74B5" w:themeColor="accent1" w:themeShade="BF"/>
+          <w:lang w:val="en-IN"/>
+        </w:rPr>
+        <w:t xml:space="preserve"> – </w:t>
+      </w:r>
+    </w:p>
+    <w:p>
+      <w:pPr>
+        <w:rPr>
+          <w:b/>
+          <w:color w:val="2E74B5" w:themeColor="accent1" w:themeShade="BF"/>
+          <w:lang w:val="en-IN"/>
+        </w:rPr>
+      </w:pPr>
+      <w:proofErr w:type="spellStart"/>
+      <w:r>
+        <w:rPr>
+          <w:color w:val="70AD47" w:themeColor="accent6"/>
+          <w:lang w:val="en-IN"/>
+        </w:rPr>
+        <w:t>Package.json</w:t>
+      </w:r>
+      <w:proofErr w:type="spellEnd"/>
+      <w:r>
+        <w:rPr>
+          <w:color w:val="70AD47" w:themeColor="accent6"/>
+          <w:lang w:val="en-IN"/>
+        </w:rPr>
+        <w:t xml:space="preserve"> </w:t>
+      </w:r>
+      <w:r>
+        <w:rPr>
+          <w:color w:val="000000" w:themeColor="text1"/>
+          <w:lang w:val="en-IN"/>
+        </w:rPr>
+        <w:t xml:space="preserve">is the configuration for </w:t>
+      </w:r>
+      <w:proofErr w:type="spellStart"/>
+      <w:r>
+        <w:rPr>
+          <w:color w:val="000000" w:themeColor="text1"/>
+          <w:lang w:val="en-IN"/>
+        </w:rPr>
+        <w:t>npm</w:t>
+      </w:r>
+      <w:proofErr w:type="spellEnd"/>
+      <w:r>
+        <w:rPr>
+          <w:b/>
+          <w:color w:val="2E74B5" w:themeColor="accent1" w:themeShade="BF"/>
+          <w:lang w:val="en-IN"/>
+        </w:rPr>
+        <w:t>.</w:t>
+      </w:r>
+      <w:r>
+        <w:rPr>
+          <w:b/>
+          <w:color w:val="2E74B5" w:themeColor="accent1" w:themeShade="BF"/>
+          <w:lang w:val="en-IN"/>
+        </w:rPr>
+        <w:t xml:space="preserve"> --- contain metadata relevant to the project</w:t>
+      </w:r>
+    </w:p>
+    <w:p>
+      <w:pPr>
+        <w:rPr>
+          <w:b/>
+          <w:color w:val="2E74B5" w:themeColor="accent1" w:themeShade="BF"/>
+          <w:lang w:val="en-IN"/>
+        </w:rPr>
+      </w:pPr>
+      <w:r>
+        <w:rPr>
+          <w:b/>
+          <w:color w:val="2E74B5" w:themeColor="accent1" w:themeShade="BF"/>
+          <w:lang w:val="en-IN"/>
+        </w:rPr>
+        <w:t xml:space="preserve">How to add </w:t>
+      </w:r>
+      <w:proofErr w:type="spellStart"/>
+      <w:r>
+        <w:rPr>
+          <w:b/>
+          <w:color w:val="2E74B5" w:themeColor="accent1" w:themeShade="BF"/>
+          <w:lang w:val="en-IN"/>
+        </w:rPr>
+        <w:t>package.json</w:t>
+      </w:r>
+      <w:proofErr w:type="spellEnd"/>
+      <w:r>
+        <w:rPr>
+          <w:b/>
+          <w:color w:val="2E74B5" w:themeColor="accent1" w:themeShade="BF"/>
+          <w:lang w:val="en-IN"/>
+        </w:rPr>
+        <w:t xml:space="preserve"> in your </w:t>
+      </w:r>
+      <w:proofErr w:type="gramStart"/>
+      <w:r>
+        <w:rPr>
+          <w:b/>
+          <w:color w:val="2E74B5" w:themeColor="accent1" w:themeShade="BF"/>
+          <w:lang w:val="en-IN"/>
+        </w:rPr>
+        <w:t>project ?</w:t>
+      </w:r>
+      <w:proofErr w:type="gramEnd"/>
+      <w:r>
+        <w:rPr>
+          <w:b/>
+          <w:color w:val="2E74B5" w:themeColor="accent1" w:themeShade="BF"/>
+          <w:lang w:val="en-IN"/>
+        </w:rPr>
+        <w:t xml:space="preserve"> --- </w:t>
+      </w:r>
+      <w:proofErr w:type="gramStart"/>
+      <w:r>
+        <w:rPr>
+          <w:b/>
+          <w:color w:val="2E74B5" w:themeColor="accent1" w:themeShade="BF"/>
+          <w:lang w:val="en-IN"/>
+        </w:rPr>
+        <w:t>with</w:t>
+      </w:r>
+      <w:proofErr w:type="gramEnd"/>
+      <w:r>
+        <w:rPr>
+          <w:b/>
+          <w:color w:val="2E74B5" w:themeColor="accent1" w:themeShade="BF"/>
+          <w:lang w:val="en-IN"/>
+        </w:rPr>
+        <w:t xml:space="preserve"> the help of </w:t>
+      </w:r>
+      <w:proofErr w:type="spellStart"/>
+      <w:r>
+        <w:rPr>
+          <w:b/>
+          <w:color w:val="70AD47" w:themeColor="accent6"/>
+          <w:lang w:val="en-IN"/>
+        </w:rPr>
+        <w:t>npm</w:t>
+      </w:r>
+      <w:proofErr w:type="spellEnd"/>
+      <w:r>
+        <w:rPr>
+          <w:b/>
+          <w:color w:val="70AD47" w:themeColor="accent6"/>
+          <w:lang w:val="en-IN"/>
+        </w:rPr>
+        <w:t xml:space="preserve"> </w:t>
+      </w:r>
+      <w:proofErr w:type="spellStart"/>
+      <w:r>
+        <w:rPr>
+          <w:b/>
+          <w:color w:val="70AD47" w:themeColor="accent6"/>
+          <w:lang w:val="en-IN"/>
+        </w:rPr>
+        <w:t>init</w:t>
+      </w:r>
+      <w:proofErr w:type="spellEnd"/>
+    </w:p>
+    <w:p>
+      <w:pPr>
+        <w:rPr>
+          <w:b/>
+          <w:color w:val="2E74B5" w:themeColor="accent1" w:themeShade="BF"/>
+          <w:lang w:val="en-IN"/>
+        </w:rPr>
+      </w:pPr>
+      <w:r>
+        <w:rPr>
+          <w:b/>
+          <w:color w:val="2E74B5" w:themeColor="accent1" w:themeShade="BF"/>
+          <w:lang w:val="en-IN"/>
+        </w:rPr>
+        <w:t xml:space="preserve">Most important package in our app – A Bundler </w:t>
+      </w:r>
+      <w:proofErr w:type="gramStart"/>
+      <w:r>
+        <w:rPr>
+          <w:b/>
+          <w:color w:val="2E74B5" w:themeColor="accent1" w:themeShade="BF"/>
+          <w:lang w:val="en-IN"/>
+        </w:rPr>
+        <w:t xml:space="preserve">( </w:t>
+      </w:r>
+      <w:proofErr w:type="spellStart"/>
+      <w:r>
+        <w:rPr>
+          <w:b/>
+          <w:color w:val="2E74B5" w:themeColor="accent1" w:themeShade="BF"/>
+          <w:lang w:val="en-IN"/>
+        </w:rPr>
+        <w:t>Webpack</w:t>
+      </w:r>
+      <w:proofErr w:type="spellEnd"/>
+      <w:proofErr w:type="gramEnd"/>
+      <w:r>
+        <w:rPr>
+          <w:b/>
+          <w:color w:val="2E74B5" w:themeColor="accent1" w:themeShade="BF"/>
+          <w:lang w:val="en-IN"/>
+        </w:rPr>
+        <w:t xml:space="preserve">, </w:t>
+      </w:r>
+      <w:proofErr w:type="spellStart"/>
+      <w:r>
+        <w:rPr>
+          <w:b/>
+          <w:color w:val="2E74B5" w:themeColor="accent1" w:themeShade="BF"/>
+          <w:lang w:val="en-IN"/>
+        </w:rPr>
+        <w:t>vite</w:t>
+      </w:r>
+      <w:proofErr w:type="spellEnd"/>
+      <w:r>
+        <w:rPr>
+          <w:b/>
+          <w:color w:val="2E74B5" w:themeColor="accent1" w:themeShade="BF"/>
+          <w:lang w:val="en-IN"/>
+        </w:rPr>
+        <w:t>, parcel ) – it bundles our code</w:t>
+      </w:r>
+    </w:p>
+    <w:p>
+      <w:pPr>
+        <w:rPr>
+          <w:b/>
+          <w:color w:val="2E74B5" w:themeColor="accent1" w:themeShade="BF"/>
+          <w:lang w:val="en-IN"/>
+        </w:rPr>
+      </w:pPr>
+      <w:proofErr w:type="gramStart"/>
+      <w:r>
+        <w:rPr>
+          <w:b/>
+          <w:color w:val="2E74B5" w:themeColor="accent1" w:themeShade="BF"/>
+          <w:lang w:val="en-IN"/>
+        </w:rPr>
+        <w:t xml:space="preserve">Parcel </w:t>
+      </w:r>
+      <w:r>
+        <w:rPr>
+          <w:b/>
+          <w:color w:val="2E74B5" w:themeColor="accent1" w:themeShade="BF"/>
+          <w:lang w:val="en-IN"/>
+        </w:rPr>
+        <w:t xml:space="preserve"> -</w:t>
+      </w:r>
+      <w:proofErr w:type="gramEnd"/>
+    </w:p>
+    <w:p>
+      <w:pPr>
+        <w:rPr>
+          <w:b/>
+          <w:color w:val="2E74B5" w:themeColor="accent1" w:themeShade="BF"/>
+          <w:lang w:val="en-IN"/>
+        </w:rPr>
+      </w:pPr>
+    </w:p>
+    <w:p>
+      <w:pPr>
+        <w:rPr>
+          <w:b/>
+          <w:color w:val="2E74B5" w:themeColor="accent1" w:themeShade="BF"/>
+          <w:lang w:val="en-IN"/>
+        </w:rPr>
+      </w:pPr>
+      <w:r>
+        <w:rPr>
+          <w:b/>
+          <w:color w:val="2E74B5" w:themeColor="accent1" w:themeShade="BF"/>
+          <w:lang w:val="en-IN"/>
+        </w:rPr>
+        <w:t xml:space="preserve">Two types of </w:t>
+      </w:r>
+      <w:proofErr w:type="spellStart"/>
+      <w:r>
+        <w:rPr>
+          <w:b/>
+          <w:color w:val="2E74B5" w:themeColor="accent1" w:themeShade="BF"/>
+          <w:lang w:val="en-IN"/>
+        </w:rPr>
+        <w:t>Dependecies</w:t>
+      </w:r>
+      <w:proofErr w:type="spellEnd"/>
+      <w:r>
+        <w:rPr>
+          <w:b/>
+          <w:color w:val="2E74B5" w:themeColor="accent1" w:themeShade="BF"/>
+          <w:lang w:val="en-IN"/>
+        </w:rPr>
+        <w:t xml:space="preserve"> – </w:t>
+      </w:r>
+    </w:p>
+    <w:p>
+      <w:pPr>
+        <w:pStyle w:val="ListParagraph"/>
+        <w:numPr>
+          <w:ilvl w:val="0"/>
+          <w:numId w:val="4"/>
+        </w:numPr>
+        <w:rPr>
+          <w:b/>
+          <w:color w:val="2E74B5" w:themeColor="accent1" w:themeShade="BF"/>
+          <w:lang w:val="en-IN"/>
+        </w:rPr>
+      </w:pPr>
+      <w:r>
+        <w:rPr>
+          <w:b/>
+          <w:color w:val="2E74B5" w:themeColor="accent1" w:themeShade="BF"/>
+          <w:lang w:val="en-IN"/>
+        </w:rPr>
+        <w:t xml:space="preserve">Dependencies </w:t>
+      </w:r>
+    </w:p>
+    <w:p>
+      <w:pPr>
+        <w:pStyle w:val="ListParagraph"/>
+        <w:numPr>
+          <w:ilvl w:val="0"/>
+          <w:numId w:val="4"/>
+        </w:numPr>
+        <w:rPr>
+          <w:b/>
+          <w:color w:val="2E74B5" w:themeColor="accent1" w:themeShade="BF"/>
+          <w:lang w:val="en-IN"/>
+        </w:rPr>
+      </w:pPr>
+      <w:r>
+        <w:rPr>
+          <w:b/>
+          <w:color w:val="2E74B5" w:themeColor="accent1" w:themeShade="BF"/>
+          <w:lang w:val="en-IN"/>
+        </w:rPr>
+        <w:t xml:space="preserve">Dev Dependencies </w:t>
+      </w:r>
+      <w:r>
+        <w:rPr>
+          <w:b/>
+          <w:color w:val="2E74B5" w:themeColor="accent1" w:themeShade="BF"/>
+          <w:lang w:val="en-IN"/>
+        </w:rPr>
+        <w:t xml:space="preserve"> </w:t>
+      </w:r>
+    </w:p>
+    <w:p>
+      <w:pPr>
+        <w:rPr>
+          <w:b/>
+          <w:color w:val="2E74B5" w:themeColor="accent1" w:themeShade="BF"/>
+          <w:lang w:val="en-IN"/>
+        </w:rPr>
+      </w:pPr>
+      <w:r>
+        <w:rPr>
+          <w:b/>
+          <w:color w:val="2E74B5" w:themeColor="accent1" w:themeShade="BF"/>
+          <w:lang w:val="en-IN"/>
+        </w:rPr>
+        <w:t xml:space="preserve">Difference between Caret and Tilde - </w:t>
+      </w:r>
+    </w:p>
+    <w:p>
+      <w:pPr>
+        <w:rPr>
+          <w:b/>
+          <w:color w:val="2E74B5" w:themeColor="accent1" w:themeShade="BF"/>
+          <w:lang w:val="en-IN"/>
+        </w:rPr>
+      </w:pPr>
+      <w:proofErr w:type="spellStart"/>
+      <w:r>
+        <w:rPr>
+          <w:b/>
+          <w:color w:val="2E74B5" w:themeColor="accent1" w:themeShade="BF"/>
+          <w:lang w:val="en-IN"/>
+        </w:rPr>
+        <w:t>X.xx.xxx</w:t>
+      </w:r>
+      <w:proofErr w:type="spellEnd"/>
+      <w:r>
+        <w:rPr>
+          <w:b/>
+          <w:color w:val="2E74B5" w:themeColor="accent1" w:themeShade="BF"/>
+          <w:lang w:val="en-IN"/>
+        </w:rPr>
+        <w:t xml:space="preserve"> – ^3.9.2</w:t>
+      </w:r>
+    </w:p>
+    <w:p>
+      <w:pPr>
+        <w:rPr>
+          <w:b/>
+          <w:color w:val="2E74B5" w:themeColor="accent1" w:themeShade="BF"/>
+          <w:lang w:val="en-IN"/>
+        </w:rPr>
+      </w:pPr>
+      <w:r>
+        <w:rPr>
+          <w:b/>
+          <w:color w:val="2E74B5" w:themeColor="accent1" w:themeShade="BF"/>
+          <w:lang w:val="en-IN"/>
+        </w:rPr>
+        <w:t>X = major</w:t>
+      </w:r>
+    </w:p>
+    <w:p>
+      <w:pPr>
+        <w:rPr>
+          <w:b/>
+          <w:color w:val="2E74B5" w:themeColor="accent1" w:themeShade="BF"/>
+          <w:lang w:val="en-IN"/>
+        </w:rPr>
+      </w:pPr>
+      <w:r>
+        <w:rPr>
+          <w:b/>
+          <w:color w:val="2E74B5" w:themeColor="accent1" w:themeShade="BF"/>
+          <w:lang w:val="en-IN"/>
+        </w:rPr>
+        <w:t>Xx = minor</w:t>
+      </w:r>
+    </w:p>
+    <w:p>
+      <w:pPr>
+        <w:rPr>
+          <w:b/>
+          <w:color w:val="2E74B5" w:themeColor="accent1" w:themeShade="BF"/>
+          <w:lang w:val="en-IN"/>
+        </w:rPr>
+      </w:pPr>
+      <w:r>
+        <w:rPr>
+          <w:b/>
+          <w:color w:val="2E74B5" w:themeColor="accent1" w:themeShade="BF"/>
+          <w:lang w:val="en-IN"/>
+        </w:rPr>
+        <w:t>Xxx = patch (bug fixes</w:t>
+      </w:r>
+    </w:p>
+    <w:p>
+      <w:pPr>
+        <w:rPr>
+          <w:b/>
+          <w:color w:val="2E74B5" w:themeColor="accent1" w:themeShade="BF"/>
+          <w:lang w:val="en-IN"/>
+        </w:rPr>
+      </w:pPr>
+    </w:p>
+    <w:p>
+      <w:pPr>
+        <w:rPr>
+          <w:b/>
+          <w:color w:val="2E74B5" w:themeColor="accent1" w:themeShade="BF"/>
+          <w:lang w:val="en-IN"/>
+        </w:rPr>
+      </w:pPr>
+      <w:r>
+        <w:rPr>
+          <w:b/>
+          <w:color w:val="2E74B5" w:themeColor="accent1" w:themeShade="BF"/>
+          <w:lang w:val="en-IN"/>
+        </w:rPr>
+        <w:t xml:space="preserve">Caret – </w:t>
+      </w:r>
+    </w:p>
+    <w:p>
+      <w:pPr>
+        <w:pStyle w:val="ListParagraph"/>
+        <w:numPr>
+          <w:ilvl w:val="0"/>
+          <w:numId w:val="2"/>
+        </w:numPr>
+        <w:rPr>
+          <w:b/>
+          <w:color w:val="2E74B5" w:themeColor="accent1" w:themeShade="BF"/>
+          <w:lang w:val="en-IN"/>
+        </w:rPr>
+      </w:pPr>
+      <w:r>
+        <w:rPr>
+          <w:b/>
+          <w:color w:val="2E74B5" w:themeColor="accent1" w:themeShade="BF"/>
+          <w:lang w:val="en-IN"/>
+        </w:rPr>
+        <w:t>backwards compatible new functionality</w:t>
+      </w:r>
+    </w:p>
+    <w:p>
+      <w:pPr>
+        <w:pStyle w:val="ListParagraph"/>
+        <w:numPr>
+          <w:ilvl w:val="0"/>
+          <w:numId w:val="2"/>
+        </w:numPr>
+        <w:rPr>
+          <w:b/>
+          <w:color w:val="2E74B5" w:themeColor="accent1" w:themeShade="BF"/>
+          <w:lang w:val="en-IN"/>
+        </w:rPr>
+      </w:pPr>
+      <w:r>
+        <w:rPr>
+          <w:b/>
+          <w:color w:val="2E74B5" w:themeColor="accent1" w:themeShade="BF"/>
+          <w:lang w:val="en-IN"/>
+        </w:rPr>
+        <w:t>old functionality deprecated, but operational</w:t>
+      </w:r>
+    </w:p>
+    <w:p>
+      <w:pPr>
+        <w:pStyle w:val="ListParagraph"/>
+        <w:numPr>
+          <w:ilvl w:val="0"/>
+          <w:numId w:val="2"/>
+        </w:numPr>
+        <w:rPr>
+          <w:b/>
+          <w:color w:val="2E74B5" w:themeColor="accent1" w:themeShade="BF"/>
+          <w:lang w:val="en-IN"/>
+        </w:rPr>
+      </w:pPr>
+      <w:r>
+        <w:rPr>
+          <w:b/>
+          <w:color w:val="2E74B5" w:themeColor="accent1" w:themeShade="BF"/>
+          <w:lang w:val="en-IN"/>
+        </w:rPr>
+        <w:t>bug fix</w:t>
+      </w:r>
+    </w:p>
+    <w:p>
+      <w:pPr>
+        <w:rPr>
+          <w:b/>
+          <w:color w:val="2E74B5" w:themeColor="accent1" w:themeShade="BF"/>
+          <w:lang w:val="en-IN"/>
+        </w:rPr>
+      </w:pPr>
+      <w:r>
+        <w:rPr>
+          <w:b/>
+          <w:color w:val="2E74B5" w:themeColor="accent1" w:themeShade="BF"/>
+          <w:lang w:val="en-IN"/>
+        </w:rPr>
+        <w:t>Tilde –</w:t>
+      </w:r>
+    </w:p>
+    <w:p>
+      <w:pPr>
+        <w:pStyle w:val="ListParagraph"/>
+        <w:numPr>
+          <w:ilvl w:val="0"/>
+          <w:numId w:val="2"/>
+        </w:numPr>
+        <w:rPr>
+          <w:b/>
+          <w:color w:val="2E74B5" w:themeColor="accent1" w:themeShade="BF"/>
+          <w:lang w:val="en-IN"/>
+        </w:rPr>
+      </w:pPr>
+      <w:r>
+        <w:rPr>
+          <w:b/>
+          <w:color w:val="2E74B5" w:themeColor="accent1" w:themeShade="BF"/>
+          <w:lang w:val="en-IN"/>
+        </w:rPr>
+        <w:t>bug fix</w:t>
+      </w:r>
+    </w:p>
+    <w:p>
+      <w:pPr>
+        <w:rPr>
+          <w:b/>
+          <w:color w:val="2E74B5" w:themeColor="accent1" w:themeShade="BF"/>
+          <w:lang w:val="en-IN"/>
+        </w:rPr>
+      </w:pPr>
+    </w:p>
+    <w:p>
+      <w:pPr>
+        <w:rPr>
+          <w:b/>
+          <w:color w:val="2E74B5" w:themeColor="accent1" w:themeShade="BF"/>
+          <w:lang w:val="en-IN"/>
+        </w:rPr>
+      </w:pPr>
+      <w:proofErr w:type="spellStart"/>
+      <w:r>
+        <w:rPr>
+          <w:b/>
+          <w:color w:val="2E74B5" w:themeColor="accent1" w:themeShade="BF"/>
+          <w:lang w:val="en-IN"/>
+        </w:rPr>
+        <w:t>Node_Modules</w:t>
+      </w:r>
+      <w:proofErr w:type="spellEnd"/>
+      <w:r>
+        <w:rPr>
+          <w:b/>
+          <w:color w:val="2E74B5" w:themeColor="accent1" w:themeShade="BF"/>
+          <w:lang w:val="en-IN"/>
+        </w:rPr>
+        <w:t xml:space="preserve"> = Collection of packages</w:t>
+      </w:r>
+    </w:p>
+    <w:p>
+      <w:pPr>
+        <w:rPr>
+          <w:b/>
+          <w:color w:val="2E74B5" w:themeColor="accent1" w:themeShade="BF"/>
+          <w:lang w:val="en-IN"/>
+        </w:rPr>
+      </w:pPr>
+      <w:r>
+        <w:rPr>
+          <w:b/>
+          <w:color w:val="2E74B5" w:themeColor="accent1" w:themeShade="BF"/>
+          <w:lang w:val="en-IN"/>
+        </w:rPr>
+        <w:t xml:space="preserve">What is the difference between </w:t>
+      </w:r>
+      <w:proofErr w:type="spellStart"/>
+      <w:r>
+        <w:rPr>
+          <w:b/>
+          <w:color w:val="2E74B5" w:themeColor="accent1" w:themeShade="BF"/>
+          <w:lang w:val="en-IN"/>
+        </w:rPr>
+        <w:t>package.json</w:t>
+      </w:r>
+      <w:proofErr w:type="spellEnd"/>
+      <w:r>
+        <w:rPr>
+          <w:b/>
+          <w:color w:val="2E74B5" w:themeColor="accent1" w:themeShade="BF"/>
+          <w:lang w:val="en-IN"/>
+        </w:rPr>
+        <w:t xml:space="preserve"> and package-</w:t>
+      </w:r>
+      <w:proofErr w:type="spellStart"/>
+      <w:proofErr w:type="gramStart"/>
+      <w:r>
+        <w:rPr>
+          <w:b/>
+          <w:color w:val="2E74B5" w:themeColor="accent1" w:themeShade="BF"/>
+          <w:lang w:val="en-IN"/>
+        </w:rPr>
+        <w:t>lock.json</w:t>
+      </w:r>
+      <w:proofErr w:type="spellEnd"/>
+      <w:proofErr w:type="gramEnd"/>
+    </w:p>
+    <w:p>
+      <w:pPr>
+        <w:rPr>
+          <w:b/>
+          <w:color w:val="2E74B5" w:themeColor="accent1" w:themeShade="BF"/>
+          <w:lang w:val="en-IN"/>
+        </w:rPr>
+      </w:pPr>
+    </w:p>
+    <w:p>
+      <w:pPr>
+        <w:pStyle w:val="ListParagraph"/>
+        <w:numPr>
+          <w:ilvl w:val="0"/>
+          <w:numId w:val="5"/>
+        </w:numPr>
+        <w:rPr>
+          <w:b/>
+          <w:color w:val="2E74B5" w:themeColor="accent1" w:themeShade="BF"/>
+          <w:lang w:val="en-IN"/>
+        </w:rPr>
+      </w:pPr>
+      <w:r>
+        <w:rPr>
+          <w:b/>
+          <w:color w:val="2E74B5" w:themeColor="accent1" w:themeShade="BF"/>
+          <w:lang w:val="en-IN"/>
+        </w:rPr>
+        <w:t>Transitive Dependency</w:t>
+      </w:r>
+    </w:p>
+    <w:p>
+      <w:pPr>
+        <w:rPr>
+          <w:b/>
+          <w:color w:val="70AD47" w:themeColor="accent6"/>
+          <w:sz w:val="24"/>
+          <w:szCs w:val="24"/>
+          <w:u w:val="single"/>
+          <w:lang w:val="en-IN"/>
+        </w:rPr>
+      </w:pPr>
+      <w:r>
+        <w:rPr>
+          <w:b/>
+          <w:color w:val="70AD47" w:themeColor="accent6"/>
+          <w:sz w:val="24"/>
+          <w:szCs w:val="24"/>
+          <w:u w:val="single"/>
+          <w:lang w:val="en-IN"/>
+        </w:rPr>
+        <w:t xml:space="preserve">Igniting our App </w:t>
+      </w:r>
+    </w:p>
+    <w:p>
+      <w:pPr>
+        <w:rPr>
+          <w:b/>
+          <w:color w:val="2E74B5" w:themeColor="accent1" w:themeShade="BF"/>
+          <w:lang w:val="en-IN"/>
+        </w:rPr>
+      </w:pPr>
+      <w:r>
+        <w:rPr>
+          <w:b/>
+          <w:color w:val="2E74B5" w:themeColor="accent1" w:themeShade="BF"/>
+          <w:lang w:val="en-IN"/>
+        </w:rPr>
+        <w:t xml:space="preserve"> </w:t>
+      </w:r>
+      <w:proofErr w:type="spellStart"/>
+      <w:proofErr w:type="gramStart"/>
+      <w:r>
+        <w:rPr>
+          <w:b/>
+          <w:color w:val="2E74B5" w:themeColor="accent1" w:themeShade="BF"/>
+          <w:lang w:val="en-IN"/>
+        </w:rPr>
+        <w:t>npx</w:t>
+      </w:r>
+      <w:proofErr w:type="spellEnd"/>
+      <w:proofErr w:type="gramEnd"/>
+      <w:r>
+        <w:rPr>
+          <w:b/>
+          <w:color w:val="2E74B5" w:themeColor="accent1" w:themeShade="BF"/>
+          <w:lang w:val="en-IN"/>
+        </w:rPr>
+        <w:t xml:space="preserve"> parcel index.html</w:t>
+      </w:r>
+    </w:p>
+    <w:p>
+      <w:pPr>
+        <w:rPr>
+          <w:b/>
+          <w:color w:val="2E74B5" w:themeColor="accent1" w:themeShade="BF"/>
+          <w:lang w:val="en-IN"/>
+        </w:rPr>
+      </w:pPr>
+      <w:r>
+        <w:rPr>
+          <w:b/>
+          <w:color w:val="2E74B5" w:themeColor="accent1" w:themeShade="BF"/>
+          <w:lang w:val="en-IN"/>
+        </w:rPr>
+        <w:lastRenderedPageBreak/>
+        <w:t xml:space="preserve">--- </w:t>
+      </w:r>
+      <w:proofErr w:type="spellStart"/>
+      <w:proofErr w:type="gramStart"/>
+      <w:r>
+        <w:rPr>
+          <w:b/>
+          <w:color w:val="2E74B5" w:themeColor="accent1" w:themeShade="BF"/>
+          <w:lang w:val="en-IN"/>
+        </w:rPr>
+        <w:t>npx</w:t>
+      </w:r>
+      <w:proofErr w:type="spellEnd"/>
+      <w:proofErr w:type="gramEnd"/>
+      <w:r>
+        <w:rPr>
+          <w:b/>
+          <w:color w:val="2E74B5" w:themeColor="accent1" w:themeShade="BF"/>
+          <w:lang w:val="en-IN"/>
+        </w:rPr>
+        <w:t xml:space="preserve"> execute a package ( here parcel is a package )</w:t>
+      </w:r>
+    </w:p>
+    <w:p>
+      <w:pPr>
+        <w:rPr>
+          <w:b/>
+          <w:color w:val="2E74B5" w:themeColor="accent1" w:themeShade="BF"/>
+          <w:lang w:val="en-IN"/>
+        </w:rPr>
+      </w:pPr>
+      <w:r>
+        <w:rPr>
+          <w:b/>
+          <w:color w:val="2E74B5" w:themeColor="accent1" w:themeShade="BF"/>
+          <w:lang w:val="en-IN"/>
+        </w:rPr>
+        <w:t xml:space="preserve">--- Parcel creates a server like </w:t>
+      </w:r>
+      <w:hyperlink r:id="rId6" w:history="1">
+        <w:r>
+          <w:rPr>
+            <w:rStyle w:val="Hyperlink"/>
+            <w:b/>
+            <w:color w:val="034990" w:themeColor="hyperlink" w:themeShade="BF"/>
+            <w:lang w:val="en-IN"/>
+          </w:rPr>
+          <w:t>https://localhost:1234</w:t>
+        </w:r>
+      </w:hyperlink>
+    </w:p>
+    <w:p>
+      <w:pPr>
+        <w:rPr>
+          <w:b/>
+          <w:color w:val="2E74B5" w:themeColor="accent1" w:themeShade="BF"/>
+          <w:lang w:val="en-IN"/>
+        </w:rPr>
+      </w:pPr>
+      <w:r>
+        <w:rPr>
+          <w:b/>
+          <w:color w:val="2E74B5" w:themeColor="accent1" w:themeShade="BF"/>
+          <w:lang w:val="en-IN"/>
+        </w:rPr>
+        <w:t xml:space="preserve">Facing a lovely error message – </w:t>
+      </w:r>
+    </w:p>
+    <w:p>
+      <w:pPr>
+        <w:rPr>
+          <w:b/>
+          <w:color w:val="FF0000"/>
+          <w:lang w:val="en-IN"/>
+        </w:rPr>
+      </w:pPr>
+      <w:proofErr w:type="gramStart"/>
+      <w:r>
+        <w:rPr>
+          <w:b/>
+          <w:color w:val="FF0000"/>
+          <w:lang w:val="en-IN"/>
+        </w:rPr>
+        <w:t>parcel</w:t>
+      </w:r>
+      <w:proofErr w:type="gramEnd"/>
+      <w:r>
+        <w:rPr>
+          <w:b/>
+          <w:color w:val="FF0000"/>
+          <w:lang w:val="en-IN"/>
+        </w:rPr>
+        <w:t>]: @parcel/transformer-js: Browser scripts cannot have imports or exports.</w:t>
+      </w:r>
+    </w:p>
+    <w:p>
+      <w:pPr>
+        <w:rPr>
+          <w:b/>
+          <w:color w:val="FF0000"/>
+          <w:lang w:val="en-IN"/>
+        </w:rPr>
+      </w:pPr>
+      <w:r>
+        <w:rPr>
+          <w:noProof/>
+        </w:rPr>
+        <w:drawing>
+          <wp:inline distT="0" distB="0" distL="0" distR="0" wp14:anchorId="5504F70D" wp14:editId="466BD479">
+            <wp:extent cx="5943600" cy="2449195"/>
+            <wp:effectExtent l="0" t="0" r="0" b="8255"/>
+            <wp:docPr id="1" name="Picture 1"/>
+            <wp:cNvGraphicFramePr>
+              <a:graphicFrameLocks xmlns:a="http://schemas.openxmlformats.org/drawingml/2006/main" noChangeAspect="1"/>
+            </wp:cNvGraphicFramePr>
+            <a:graphic xmlns:a="http://schemas.openxmlformats.org/drawingml/2006/main">
+              <a:graphicData uri="http://schemas.openxmlformats.org/drawingml/2006/picture">
+                <pic:pic xmlns:pic="http://schemas.openxmlformats.org/drawingml/2006/picture">
+                  <pic:nvPicPr>
+                    <pic:cNvPr id="1" name=""/>
+                    <pic:cNvPicPr/>
+                  </pic:nvPicPr>
+                  <pic:blipFill>
+                    <a:blip r:embed="rId7"/>
+                    <a:stretch>
+                      <a:fillRect/>
+                    </a:stretch>
+                  </pic:blipFill>
+                  <pic:spPr>
+                    <a:xfrm>
+                      <a:off x="0" y="0"/>
+                      <a:ext cx="5943600" cy="2449195"/>
+                    </a:xfrm>
+                    <a:prstGeom prst="rect">
+                      <a:avLst/>
+                    </a:prstGeom>
+                  </pic:spPr>
+                </pic:pic>
+              </a:graphicData>
+            </a:graphic>
+          </wp:inline>
+        </w:drawing>
+      </w:r>
+    </w:p>
+    <w:p>
+      <w:pPr>
+        <w:rPr>
+          <w:b/>
+          <w:color w:val="2E74B5" w:themeColor="accent1" w:themeShade="BF"/>
+          <w:lang w:val="en-IN"/>
+        </w:rPr>
+      </w:pPr>
+      <w:r>
+        <w:rPr>
+          <w:b/>
+          <w:color w:val="2E74B5" w:themeColor="accent1" w:themeShade="BF"/>
+          <w:lang w:val="en-IN"/>
+        </w:rPr>
+        <w:t>Why because we have script tag in our index.html and it doesn’t have import statements there.</w:t>
+      </w:r>
+    </w:p>
+    <w:p>
+      <w:pPr>
+        <w:rPr>
+          <w:b/>
+          <w:color w:val="2E74B5" w:themeColor="accent1" w:themeShade="BF"/>
+          <w:lang w:val="en-IN"/>
+        </w:rPr>
+      </w:pPr>
+      <w:r>
+        <w:rPr>
+          <w:b/>
+          <w:color w:val="2E74B5" w:themeColor="accent1" w:themeShade="BF"/>
+          <w:lang w:val="en-IN"/>
+        </w:rPr>
+        <w:t>We need to treat js file as modules instead of normal JavaScript file.</w:t>
+      </w:r>
+    </w:p>
+    <w:p>
+      <w:pPr>
+        <w:rPr>
+          <w:b/>
+          <w:color w:val="2E74B5" w:themeColor="accent1" w:themeShade="BF"/>
+          <w:lang w:val="en-IN"/>
+        </w:rPr>
+      </w:pPr>
+      <w:r>
+        <w:rPr>
+          <w:b/>
+          <w:color w:val="2E74B5" w:themeColor="accent1" w:themeShade="BF"/>
+          <w:lang w:val="en-IN"/>
+        </w:rPr>
+        <w:t xml:space="preserve">------------------------ </w:t>
+      </w:r>
+    </w:p>
+    <w:p>
+      <w:pPr>
+        <w:rPr>
+          <w:b/>
+          <w:color w:val="2E74B5" w:themeColor="accent1" w:themeShade="BF"/>
+          <w:lang w:val="en-IN"/>
+        </w:rPr>
+      </w:pPr>
+      <w:r>
+        <w:rPr>
+          <w:b/>
+          <w:color w:val="2E74B5" w:themeColor="accent1" w:themeShade="BF"/>
+          <w:lang w:val="en-IN"/>
+        </w:rPr>
+        <w:t xml:space="preserve">READ </w:t>
+      </w:r>
+      <w:proofErr w:type="spellStart"/>
+      <w:r>
+        <w:rPr>
+          <w:b/>
+          <w:color w:val="2E74B5" w:themeColor="accent1" w:themeShade="BF"/>
+          <w:lang w:val="en-IN"/>
+        </w:rPr>
+        <w:t>Parceljs</w:t>
+      </w:r>
+      <w:proofErr w:type="spellEnd"/>
+      <w:r>
+        <w:rPr>
+          <w:b/>
+          <w:color w:val="2E74B5" w:themeColor="accent1" w:themeShade="BF"/>
+          <w:lang w:val="en-IN"/>
+        </w:rPr>
+        <w:t xml:space="preserve"> </w:t>
+      </w:r>
+    </w:p>
+    <w:p>
+      <w:pPr>
+        <w:pStyle w:val="ListParagraph"/>
+        <w:numPr>
+          <w:ilvl w:val="0"/>
+          <w:numId w:val="7"/>
+        </w:numPr>
+        <w:rPr>
+          <w:b/>
+          <w:color w:val="2E74B5" w:themeColor="accent1" w:themeShade="BF"/>
+          <w:lang w:val="en-IN"/>
+        </w:rPr>
+      </w:pPr>
+      <w:r>
+        <w:rPr>
+          <w:b/>
+          <w:color w:val="2E74B5" w:themeColor="accent1" w:themeShade="BF"/>
+          <w:lang w:val="en-IN"/>
+        </w:rPr>
+        <w:t>Any</w:t>
+      </w:r>
+      <w:r>
+        <w:rPr>
+          <w:b/>
+          <w:color w:val="2E74B5" w:themeColor="accent1" w:themeShade="BF"/>
+          <w:lang w:val="en-IN"/>
+        </w:rPr>
+        <w:t xml:space="preserve">thing which is automatically generated, we should not push to </w:t>
+      </w:r>
+      <w:proofErr w:type="spellStart"/>
+      <w:r>
+        <w:rPr>
+          <w:b/>
+          <w:color w:val="2E74B5" w:themeColor="accent1" w:themeShade="BF"/>
+          <w:lang w:val="en-IN"/>
+        </w:rPr>
+        <w:t>github</w:t>
+      </w:r>
+      <w:proofErr w:type="spellEnd"/>
+      <w:r>
+        <w:rPr>
+          <w:b/>
+          <w:color w:val="2E74B5" w:themeColor="accent1" w:themeShade="BF"/>
+          <w:lang w:val="en-IN"/>
+        </w:rPr>
+        <w:t xml:space="preserve"> and add those in </w:t>
+      </w:r>
+      <w:proofErr w:type="spellStart"/>
+      <w:r>
+        <w:rPr>
+          <w:b/>
+          <w:color w:val="2E74B5" w:themeColor="accent1" w:themeShade="BF"/>
+          <w:lang w:val="en-IN"/>
+        </w:rPr>
+        <w:t>gitignore</w:t>
+      </w:r>
+      <w:proofErr w:type="spellEnd"/>
+      <w:r>
+        <w:rPr>
+          <w:b/>
+          <w:color w:val="2E74B5" w:themeColor="accent1" w:themeShade="BF"/>
+          <w:lang w:val="en-IN"/>
+        </w:rPr>
+        <w:t xml:space="preserve"> file.</w:t>
+      </w:r>
+    </w:p>
+    <w:p>
+      <w:pPr>
+        <w:pStyle w:val="ListParagraph"/>
+        <w:numPr>
+          <w:ilvl w:val="0"/>
+          <w:numId w:val="7"/>
+        </w:numPr>
+        <w:rPr>
+          <w:b/>
+          <w:color w:val="2E74B5" w:themeColor="accent1" w:themeShade="BF"/>
+          <w:lang w:val="en-IN"/>
+        </w:rPr>
+      </w:pPr>
+      <w:proofErr w:type="spellStart"/>
+      <w:r>
+        <w:rPr>
+          <w:b/>
+          <w:color w:val="2E74B5" w:themeColor="accent1" w:themeShade="BF"/>
+          <w:lang w:val="en-IN"/>
+        </w:rPr>
+        <w:t>BrowsersList</w:t>
+      </w:r>
+      <w:proofErr w:type="spellEnd"/>
+      <w:r>
+        <w:rPr>
+          <w:b/>
+          <w:color w:val="2E74B5" w:themeColor="accent1" w:themeShade="BF"/>
+          <w:lang w:val="en-IN"/>
+        </w:rPr>
+        <w:t xml:space="preserve"> – You can configure on which browsers your app is definitely works properly</w:t>
+      </w:r>
+    </w:p>
+    <w:p>
+      <w:pPr>
+        <w:pStyle w:val="ListParagraph"/>
+        <w:rPr>
+          <w:b/>
+          <w:color w:val="2E74B5" w:themeColor="accent1" w:themeShade="BF"/>
+          <w:lang w:val="en-IN"/>
+        </w:rPr>
+      </w:pPr>
+      <w:r>
+        <w:rPr>
+          <w:b/>
+          <w:color w:val="2E74B5" w:themeColor="accent1" w:themeShade="BF"/>
+          <w:lang w:val="en-IN"/>
+        </w:rPr>
+        <w:t>You need to add this below code</w:t>
+      </w:r>
+      <w:r>
+        <w:rPr>
+          <w:b/>
+          <w:color w:val="2E74B5" w:themeColor="accent1" w:themeShade="BF"/>
+          <w:lang w:val="en-IN"/>
+        </w:rPr>
+        <w:t xml:space="preserve"> in </w:t>
+      </w:r>
+      <w:proofErr w:type="spellStart"/>
+      <w:proofErr w:type="gramStart"/>
+      <w:r>
+        <w:rPr>
+          <w:b/>
+          <w:color w:val="2E74B5" w:themeColor="accent1" w:themeShade="BF"/>
+          <w:lang w:val="en-IN"/>
+        </w:rPr>
+        <w:t>package.json</w:t>
+      </w:r>
+      <w:proofErr w:type="spellEnd"/>
+      <w:r>
+        <w:rPr>
+          <w:b/>
+          <w:color w:val="2E74B5" w:themeColor="accent1" w:themeShade="BF"/>
+          <w:lang w:val="en-IN"/>
+        </w:rPr>
+        <w:t xml:space="preserve"> </w:t>
+      </w:r>
+      <w:r>
+        <w:rPr>
+          <w:b/>
+          <w:color w:val="2E74B5" w:themeColor="accent1" w:themeShade="BF"/>
+          <w:lang w:val="en-IN"/>
+        </w:rPr>
+        <w:t xml:space="preserve"> –</w:t>
+      </w:r>
+      <w:proofErr w:type="gramEnd"/>
+    </w:p>
+    <w:p>
+      <w:pPr>
+        <w:pStyle w:val="ListParagraph"/>
+        <w:rPr>
+          <w:b/>
+          <w:color w:val="C45911" w:themeColor="accent2" w:themeShade="BF"/>
+          <w:lang w:val="en-IN"/>
+        </w:rPr>
+      </w:pPr>
+      <w:r>
+        <w:rPr>
+          <w:b/>
+          <w:color w:val="C45911" w:themeColor="accent2" w:themeShade="BF"/>
+          <w:lang w:val="en-IN"/>
+        </w:rPr>
+        <w:t>“</w:t>
+      </w:r>
+      <w:proofErr w:type="spellStart"/>
+      <w:proofErr w:type="gramStart"/>
+      <w:r>
+        <w:rPr>
+          <w:b/>
+          <w:color w:val="C45911" w:themeColor="accent2" w:themeShade="BF"/>
+          <w:lang w:val="en-IN"/>
+        </w:rPr>
+        <w:t>browserslist</w:t>
+      </w:r>
+      <w:proofErr w:type="spellEnd"/>
+      <w:proofErr w:type="gramEnd"/>
+      <w:r>
+        <w:rPr>
+          <w:b/>
+          <w:color w:val="C45911" w:themeColor="accent2" w:themeShade="BF"/>
+          <w:lang w:val="en-IN"/>
+        </w:rPr>
+        <w:t>” : {</w:t>
+      </w:r>
+    </w:p>
+    <w:p>
+      <w:pPr>
+        <w:pStyle w:val="ListParagraph"/>
+        <w:rPr>
+          <w:b/>
+          <w:color w:val="C45911" w:themeColor="accent2" w:themeShade="BF"/>
+          <w:lang w:val="en-IN"/>
+        </w:rPr>
+      </w:pPr>
+      <w:r>
+        <w:rPr>
+          <w:b/>
+          <w:color w:val="C45911" w:themeColor="accent2" w:themeShade="BF"/>
+          <w:lang w:val="en-IN"/>
+        </w:rPr>
+        <w:t xml:space="preserve">  “</w:t>
+      </w:r>
+      <w:proofErr w:type="gramStart"/>
+      <w:r>
+        <w:rPr>
+          <w:b/>
+          <w:color w:val="C45911" w:themeColor="accent2" w:themeShade="BF"/>
+          <w:lang w:val="en-IN"/>
+        </w:rPr>
+        <w:t>last</w:t>
+      </w:r>
+      <w:proofErr w:type="gramEnd"/>
+      <w:r>
+        <w:rPr>
+          <w:b/>
+          <w:color w:val="C45911" w:themeColor="accent2" w:themeShade="BF"/>
+          <w:lang w:val="en-IN"/>
+        </w:rPr>
+        <w:t xml:space="preserve"> 2 versions”</w:t>
+      </w:r>
+    </w:p>
+    <w:p>
+      <w:pPr>
+        <w:pStyle w:val="ListParagraph"/>
+        <w:rPr>
+          <w:b/>
+          <w:color w:val="C45911" w:themeColor="accent2" w:themeShade="BF"/>
+          <w:lang w:val="en-IN"/>
+        </w:rPr>
+      </w:pPr>
+      <w:r>
+        <w:rPr>
+          <w:b/>
+          <w:color w:val="C45911" w:themeColor="accent2" w:themeShade="BF"/>
+          <w:lang w:val="en-IN"/>
+        </w:rPr>
+        <w:t>}</w:t>
+      </w:r>
+    </w:p>
+    <w:p>
+      <w:pPr>
+        <w:pStyle w:val="ListParagraph"/>
+        <w:rPr>
+          <w:b/>
+          <w:color w:val="C45911" w:themeColor="accent2" w:themeShade="BF"/>
+          <w:lang w:val="en-IN"/>
+        </w:rPr>
+      </w:pPr>
+    </w:p>
+    <w:p>
+      <w:pPr>
+        <w:pStyle w:val="ListParagraph"/>
+        <w:rPr>
+          <w:b/>
+          <w:color w:val="2E74B5" w:themeColor="accent1" w:themeShade="BF"/>
+          <w:lang w:val="en-IN"/>
+        </w:rPr>
+      </w:pPr>
+      <w:proofErr w:type="gramStart"/>
+      <w:r>
+        <w:rPr>
+          <w:b/>
+          <w:color w:val="2E74B5" w:themeColor="accent1" w:themeShade="BF"/>
+          <w:lang w:val="en-IN"/>
+        </w:rPr>
+        <w:t>Note :</w:t>
+      </w:r>
+      <w:proofErr w:type="gramEnd"/>
+      <w:r>
+        <w:rPr>
+          <w:b/>
+          <w:color w:val="2E74B5" w:themeColor="accent1" w:themeShade="BF"/>
+          <w:lang w:val="en-IN"/>
+        </w:rPr>
+        <w:t xml:space="preserve"> </w:t>
+      </w:r>
+      <w:proofErr w:type="spellStart"/>
+      <w:r>
+        <w:rPr>
+          <w:b/>
+          <w:color w:val="2E74B5" w:themeColor="accent1" w:themeShade="BF"/>
+          <w:lang w:val="en-IN"/>
+        </w:rPr>
+        <w:t>Npm</w:t>
+      </w:r>
+      <w:proofErr w:type="spellEnd"/>
+      <w:r>
+        <w:rPr>
+          <w:b/>
+          <w:color w:val="2E74B5" w:themeColor="accent1" w:themeShade="BF"/>
+          <w:lang w:val="en-IN"/>
+        </w:rPr>
+        <w:t xml:space="preserve"> run start is equivalent to </w:t>
+      </w:r>
+      <w:proofErr w:type="spellStart"/>
+      <w:r>
+        <w:rPr>
+          <w:b/>
+          <w:color w:val="2E74B5" w:themeColor="accent1" w:themeShade="BF"/>
+          <w:lang w:val="en-IN"/>
+        </w:rPr>
+        <w:t>npm</w:t>
+      </w:r>
+      <w:proofErr w:type="spellEnd"/>
+      <w:r>
+        <w:rPr>
+          <w:b/>
+          <w:color w:val="2E74B5" w:themeColor="accent1" w:themeShade="BF"/>
+          <w:lang w:val="en-IN"/>
+        </w:rPr>
+        <w:t xml:space="preserve"> start</w:t>
+      </w:r>
     </w:p>
     <w:sectPr>
       <w:pgSz w:w="12240" w:h="15840"/>
@@ -1339,6 +2776,297 @@
 <file path=word/numbering.xml><?xml version="1.0" encoding="utf-8"?>
 <w:numbering xmlns:wpc="http://schemas.microsoft.com/office/word/2010/wordprocessingCanvas" xmlns:cx="http://schemas.microsoft.com/office/drawing/2014/chartex" xmlns:cx1="http://schemas.microsoft.com/office/drawing/2015/9/8/chartex" xmlns:mc="http://schemas.openxmlformats.org/markup-compatibility/2006" xmlns:o="urn:schemas-microsoft-com:office:office" xmlns:r="http://schemas.openxmlformats.org/officeDocument/2006/relationships" xmlns:m="http://schemas.openxmlformats.org/officeDocument/2006/math" xmlns:v="urn:schemas-microsoft-com:vml" xmlns:wp14="http://schemas.microsoft.com/office/word/2010/wordprocessingDrawing" xmlns:wp="http://schemas.openxmlformats.org/drawingml/2006/wordprocessingDrawing" xmlns:w10="urn:schemas-microsoft-com:office:word" xmlns:w="http://schemas.openxmlformats.org/wordprocessingml/2006/main" xmlns:w14="http://schemas.microsoft.com/office/word/2010/wordml" xmlns:w15="http://schemas.microsoft.com/office/word/2012/wordml" xmlns:w16se="http://schemas.microsoft.com/office/word/2015/wordml/symex" xmlns:wpg="http://schemas.microsoft.com/office/word/2010/wordprocessingGroup" xmlns:wpi="http://schemas.microsoft.com/office/word/2010/wordprocessingInk" xmlns:wne="http://schemas.microsoft.com/office/word/2006/wordml" xmlns:wps="http://schemas.microsoft.com/office/word/2010/wordprocessingShape" mc:Ignorable="w14 w15 w16se wp14">
   <w:abstractNum w:abstractNumId="0" w15:restartNumberingAfterBreak="0">
+    <w:nsid w:val="10891290"/>
+    <w:multiLevelType w:val="hybridMultilevel"/>
+    <w:tmpl w:val="284E9962"/>
+    <w:lvl w:ilvl="0" w:tplc="C5B087FA">
+      <w:start w:val="1"/>
+      <w:numFmt w:val="bullet"/>
+      <w:lvlText w:val=""/>
+      <w:lvlJc w:val="left"/>
+      <w:pPr>
+        <w:ind w:left="720" w:hanging="360"/>
+      </w:pPr>
+      <w:rPr>
+        <w:rFonts w:ascii="Wingdings" w:eastAsiaTheme="minorHAnsi" w:hAnsi="Wingdings" w:cstheme="minorBidi" w:hint="default"/>
+      </w:rPr>
+    </w:lvl>
+    <w:lvl w:ilvl="1" w:tplc="04090003" w:tentative="1">
+      <w:start w:val="1"/>
+      <w:numFmt w:val="bullet"/>
+      <w:lvlText w:val="o"/>
+      <w:lvlJc w:val="left"/>
+      <w:pPr>
+        <w:ind w:left="1440" w:hanging="360"/>
+      </w:pPr>
+      <w:rPr>
+        <w:rFonts w:ascii="Courier New" w:hAnsi="Courier New" w:cs="Courier New" w:hint="default"/>
+      </w:rPr>
+    </w:lvl>
+    <w:lvl w:ilvl="2" w:tplc="04090005" w:tentative="1">
+      <w:start w:val="1"/>
+      <w:numFmt w:val="bullet"/>
+      <w:lvlText w:val=""/>
+      <w:lvlJc w:val="left"/>
+      <w:pPr>
+        <w:ind w:left="2160" w:hanging="360"/>
+      </w:pPr>
+      <w:rPr>
+        <w:rFonts w:ascii="Wingdings" w:hAnsi="Wingdings" w:hint="default"/>
+      </w:rPr>
+    </w:lvl>
+    <w:lvl w:ilvl="3" w:tplc="04090001" w:tentative="1">
+      <w:start w:val="1"/>
+      <w:numFmt w:val="bullet"/>
+      <w:lvlText w:val=""/>
+      <w:lvlJc w:val="left"/>
+      <w:pPr>
+        <w:ind w:left="2880" w:hanging="360"/>
+      </w:pPr>
+      <w:rPr>
+        <w:rFonts w:ascii="Symbol" w:hAnsi="Symbol" w:hint="default"/>
+      </w:rPr>
+    </w:lvl>
+    <w:lvl w:ilvl="4" w:tplc="04090003" w:tentative="1">
+      <w:start w:val="1"/>
+      <w:numFmt w:val="bullet"/>
+      <w:lvlText w:val="o"/>
+      <w:lvlJc w:val="left"/>
+      <w:pPr>
+        <w:ind w:left="3600" w:hanging="360"/>
+      </w:pPr>
+      <w:rPr>
+        <w:rFonts w:ascii="Courier New" w:hAnsi="Courier New" w:cs="Courier New" w:hint="default"/>
+      </w:rPr>
+    </w:lvl>
+    <w:lvl w:ilvl="5" w:tplc="04090005" w:tentative="1">
+      <w:start w:val="1"/>
+      <w:numFmt w:val="bullet"/>
+      <w:lvlText w:val=""/>
+      <w:lvlJc w:val="left"/>
+      <w:pPr>
+        <w:ind w:left="4320" w:hanging="360"/>
+      </w:pPr>
+      <w:rPr>
+        <w:rFonts w:ascii="Wingdings" w:hAnsi="Wingdings" w:hint="default"/>
+      </w:rPr>
+    </w:lvl>
+    <w:lvl w:ilvl="6" w:tplc="04090001" w:tentative="1">
+      <w:start w:val="1"/>
+      <w:numFmt w:val="bullet"/>
+      <w:lvlText w:val=""/>
+      <w:lvlJc w:val="left"/>
+      <w:pPr>
+        <w:ind w:left="5040" w:hanging="360"/>
+      </w:pPr>
+      <w:rPr>
+        <w:rFonts w:ascii="Symbol" w:hAnsi="Symbol" w:hint="default"/>
+      </w:rPr>
+    </w:lvl>
+    <w:lvl w:ilvl="7" w:tplc="04090003" w:tentative="1">
+      <w:start w:val="1"/>
+      <w:numFmt w:val="bullet"/>
+      <w:lvlText w:val="o"/>
+      <w:lvlJc w:val="left"/>
+      <w:pPr>
+        <w:ind w:left="5760" w:hanging="360"/>
+      </w:pPr>
+      <w:rPr>
+        <w:rFonts w:ascii="Courier New" w:hAnsi="Courier New" w:cs="Courier New" w:hint="default"/>
+      </w:rPr>
+    </w:lvl>
+    <w:lvl w:ilvl="8" w:tplc="04090005" w:tentative="1">
+      <w:start w:val="1"/>
+      <w:numFmt w:val="bullet"/>
+      <w:lvlText w:val=""/>
+      <w:lvlJc w:val="left"/>
+      <w:pPr>
+        <w:ind w:left="6480" w:hanging="360"/>
+      </w:pPr>
+      <w:rPr>
+        <w:rFonts w:ascii="Wingdings" w:hAnsi="Wingdings" w:hint="default"/>
+      </w:rPr>
+    </w:lvl>
+  </w:abstractNum>
+  <w:abstractNum w:abstractNumId="1" w15:restartNumberingAfterBreak="0">
+    <w:nsid w:val="282F4FEB"/>
+    <w:multiLevelType w:val="hybridMultilevel"/>
+    <w:tmpl w:val="56FC56F8"/>
+    <w:lvl w:ilvl="0" w:tplc="0409000F">
+      <w:start w:val="1"/>
+      <w:numFmt w:val="decimal"/>
+      <w:lvlText w:val="%1."/>
+      <w:lvlJc w:val="left"/>
+      <w:pPr>
+        <w:ind w:left="720" w:hanging="360"/>
+      </w:pPr>
+      <w:rPr>
+        <w:rFonts w:hint="default"/>
+      </w:rPr>
+    </w:lvl>
+    <w:lvl w:ilvl="1" w:tplc="04090019" w:tentative="1">
+      <w:start w:val="1"/>
+      <w:numFmt w:val="lowerLetter"/>
+      <w:lvlText w:val="%2."/>
+      <w:lvlJc w:val="left"/>
+      <w:pPr>
+        <w:ind w:left="1440" w:hanging="360"/>
+      </w:pPr>
+    </w:lvl>
+    <w:lvl w:ilvl="2" w:tplc="0409001B" w:tentative="1">
+      <w:start w:val="1"/>
+      <w:numFmt w:val="lowerRoman"/>
+      <w:lvlText w:val="%3."/>
+      <w:lvlJc w:val="right"/>
+      <w:pPr>
+        <w:ind w:left="2160" w:hanging="180"/>
+      </w:pPr>
+    </w:lvl>
+    <w:lvl w:ilvl="3" w:tplc="0409000F" w:tentative="1">
+      <w:start w:val="1"/>
+      <w:numFmt w:val="decimal"/>
+      <w:lvlText w:val="%4."/>
+      <w:lvlJc w:val="left"/>
+      <w:pPr>
+        <w:ind w:left="2880" w:hanging="360"/>
+      </w:pPr>
+    </w:lvl>
+    <w:lvl w:ilvl="4" w:tplc="04090019" w:tentative="1">
+      <w:start w:val="1"/>
+      <w:numFmt w:val="lowerLetter"/>
+      <w:lvlText w:val="%5."/>
+      <w:lvlJc w:val="left"/>
+      <w:pPr>
+        <w:ind w:left="3600" w:hanging="360"/>
+      </w:pPr>
+    </w:lvl>
+    <w:lvl w:ilvl="5" w:tplc="0409001B" w:tentative="1">
+      <w:start w:val="1"/>
+      <w:numFmt w:val="lowerRoman"/>
+      <w:lvlText w:val="%6."/>
+      <w:lvlJc w:val="right"/>
+      <w:pPr>
+        <w:ind w:left="4320" w:hanging="180"/>
+      </w:pPr>
+    </w:lvl>
+    <w:lvl w:ilvl="6" w:tplc="0409000F" w:tentative="1">
+      <w:start w:val="1"/>
+      <w:numFmt w:val="decimal"/>
+      <w:lvlText w:val="%7."/>
+      <w:lvlJc w:val="left"/>
+      <w:pPr>
+        <w:ind w:left="5040" w:hanging="360"/>
+      </w:pPr>
+    </w:lvl>
+    <w:lvl w:ilvl="7" w:tplc="04090019" w:tentative="1">
+      <w:start w:val="1"/>
+      <w:numFmt w:val="lowerLetter"/>
+      <w:lvlText w:val="%8."/>
+      <w:lvlJc w:val="left"/>
+      <w:pPr>
+        <w:ind w:left="5760" w:hanging="360"/>
+      </w:pPr>
+    </w:lvl>
+    <w:lvl w:ilvl="8" w:tplc="0409001B" w:tentative="1">
+      <w:start w:val="1"/>
+      <w:numFmt w:val="lowerRoman"/>
+      <w:lvlText w:val="%9."/>
+      <w:lvlJc w:val="right"/>
+      <w:pPr>
+        <w:ind w:left="6480" w:hanging="180"/>
+      </w:pPr>
+    </w:lvl>
+  </w:abstractNum>
+  <w:abstractNum w:abstractNumId="2" w15:restartNumberingAfterBreak="0">
+    <w:nsid w:val="347407BD"/>
+    <w:multiLevelType w:val="hybridMultilevel"/>
+    <w:tmpl w:val="9E9A1C4C"/>
+    <w:lvl w:ilvl="0" w:tplc="0409000F">
+      <w:start w:val="1"/>
+      <w:numFmt w:val="decimal"/>
+      <w:lvlText w:val="%1."/>
+      <w:lvlJc w:val="left"/>
+      <w:pPr>
+        <w:ind w:left="720" w:hanging="360"/>
+      </w:pPr>
+      <w:rPr>
+        <w:rFonts w:hint="default"/>
+      </w:rPr>
+    </w:lvl>
+    <w:lvl w:ilvl="1" w:tplc="04090019" w:tentative="1">
+      <w:start w:val="1"/>
+      <w:numFmt w:val="lowerLetter"/>
+      <w:lvlText w:val="%2."/>
+      <w:lvlJc w:val="left"/>
+      <w:pPr>
+        <w:ind w:left="1440" w:hanging="360"/>
+      </w:pPr>
+    </w:lvl>
+    <w:lvl w:ilvl="2" w:tplc="0409001B" w:tentative="1">
+      <w:start w:val="1"/>
+      <w:numFmt w:val="lowerRoman"/>
+      <w:lvlText w:val="%3."/>
+      <w:lvlJc w:val="right"/>
+      <w:pPr>
+        <w:ind w:left="2160" w:hanging="180"/>
+      </w:pPr>
+    </w:lvl>
+    <w:lvl w:ilvl="3" w:tplc="0409000F" w:tentative="1">
+      <w:start w:val="1"/>
+      <w:numFmt w:val="decimal"/>
+      <w:lvlText w:val="%4."/>
+      <w:lvlJc w:val="left"/>
+      <w:pPr>
+        <w:ind w:left="2880" w:hanging="360"/>
+      </w:pPr>
+    </w:lvl>
+    <w:lvl w:ilvl="4" w:tplc="04090019" w:tentative="1">
+      <w:start w:val="1"/>
+      <w:numFmt w:val="lowerLetter"/>
+      <w:lvlText w:val="%5."/>
+      <w:lvlJc w:val="left"/>
+      <w:pPr>
+        <w:ind w:left="3600" w:hanging="360"/>
+      </w:pPr>
+    </w:lvl>
+    <w:lvl w:ilvl="5" w:tplc="0409001B" w:tentative="1">
+      <w:start w:val="1"/>
+      <w:numFmt w:val="lowerRoman"/>
+      <w:lvlText w:val="%6."/>
+      <w:lvlJc w:val="right"/>
+      <w:pPr>
+        <w:ind w:left="4320" w:hanging="180"/>
+      </w:pPr>
+    </w:lvl>
+    <w:lvl w:ilvl="6" w:tplc="0409000F" w:tentative="1">
+      <w:start w:val="1"/>
+      <w:numFmt w:val="decimal"/>
+      <w:lvlText w:val="%7."/>
+      <w:lvlJc w:val="left"/>
+      <w:pPr>
+        <w:ind w:left="5040" w:hanging="360"/>
+      </w:pPr>
+    </w:lvl>
+    <w:lvl w:ilvl="7" w:tplc="04090019" w:tentative="1">
+      <w:start w:val="1"/>
+      <w:numFmt w:val="lowerLetter"/>
+      <w:lvlText w:val="%8."/>
+      <w:lvlJc w:val="left"/>
+      <w:pPr>
+        <w:ind w:left="5760" w:hanging="360"/>
+      </w:pPr>
+    </w:lvl>
+    <w:lvl w:ilvl="8" w:tplc="0409001B" w:tentative="1">
+      <w:start w:val="1"/>
+      <w:numFmt w:val="lowerRoman"/>
+      <w:lvlText w:val="%9."/>
+      <w:lvlJc w:val="right"/>
+      <w:pPr>
+        <w:ind w:left="6480" w:hanging="180"/>
+      </w:pPr>
+    </w:lvl>
+  </w:abstractNum>
+  <w:abstractNum w:abstractNumId="3" w15:restartNumberingAfterBreak="0">
     <w:nsid w:val="49FE6111"/>
     <w:multiLevelType w:val="hybridMultilevel"/>
     <w:tmpl w:val="17F2EB2A"/>
@@ -1451,7 +3179,7 @@
       </w:rPr>
     </w:lvl>
   </w:abstractNum>
-  <w:abstractNum w:abstractNumId="1" w15:restartNumberingAfterBreak="0">
+  <w:abstractNum w:abstractNumId="4" w15:restartNumberingAfterBreak="0">
     <w:nsid w:val="761C54F4"/>
     <w:multiLevelType w:val="hybridMultilevel"/>
     <w:tmpl w:val="B566A578"/>
@@ -1540,7 +3268,7 @@
       </w:pPr>
     </w:lvl>
   </w:abstractNum>
-  <w:abstractNum w:abstractNumId="2" w15:restartNumberingAfterBreak="0">
+  <w:abstractNum w:abstractNumId="5" w15:restartNumberingAfterBreak="0">
     <w:nsid w:val="77647DE6"/>
     <w:multiLevelType w:val="hybridMultilevel"/>
     <w:tmpl w:val="29F4C762"/>
@@ -1629,14 +3357,115 @@
       </w:pPr>
     </w:lvl>
   </w:abstractNum>
+  <w:abstractNum w:abstractNumId="6" w15:restartNumberingAfterBreak="0">
+    <w:nsid w:val="77C224AE"/>
+    <w:multiLevelType w:val="hybridMultilevel"/>
+    <w:tmpl w:val="858CDEC2"/>
+    <w:lvl w:ilvl="0" w:tplc="0409000F">
+      <w:start w:val="1"/>
+      <w:numFmt w:val="decimal"/>
+      <w:lvlText w:val="%1."/>
+      <w:lvlJc w:val="left"/>
+      <w:pPr>
+        <w:ind w:left="720" w:hanging="360"/>
+      </w:pPr>
+      <w:rPr>
+        <w:rFonts w:hint="default"/>
+      </w:rPr>
+    </w:lvl>
+    <w:lvl w:ilvl="1" w:tplc="04090019" w:tentative="1">
+      <w:start w:val="1"/>
+      <w:numFmt w:val="lowerLetter"/>
+      <w:lvlText w:val="%2."/>
+      <w:lvlJc w:val="left"/>
+      <w:pPr>
+        <w:ind w:left="1440" w:hanging="360"/>
+      </w:pPr>
+    </w:lvl>
+    <w:lvl w:ilvl="2" w:tplc="0409001B" w:tentative="1">
+      <w:start w:val="1"/>
+      <w:numFmt w:val="lowerRoman"/>
+      <w:lvlText w:val="%3."/>
+      <w:lvlJc w:val="right"/>
+      <w:pPr>
+        <w:ind w:left="2160" w:hanging="180"/>
+      </w:pPr>
+    </w:lvl>
+    <w:lvl w:ilvl="3" w:tplc="0409000F" w:tentative="1">
+      <w:start w:val="1"/>
+      <w:numFmt w:val="decimal"/>
+      <w:lvlText w:val="%4."/>
+      <w:lvlJc w:val="left"/>
+      <w:pPr>
+        <w:ind w:left="2880" w:hanging="360"/>
+      </w:pPr>
+    </w:lvl>
+    <w:lvl w:ilvl="4" w:tplc="04090019" w:tentative="1">
+      <w:start w:val="1"/>
+      <w:numFmt w:val="lowerLetter"/>
+      <w:lvlText w:val="%5."/>
+      <w:lvlJc w:val="left"/>
+      <w:pPr>
+        <w:ind w:left="3600" w:hanging="360"/>
+      </w:pPr>
+    </w:lvl>
+    <w:lvl w:ilvl="5" w:tplc="0409001B" w:tentative="1">
+      <w:start w:val="1"/>
+      <w:numFmt w:val="lowerRoman"/>
+      <w:lvlText w:val="%6."/>
+      <w:lvlJc w:val="right"/>
+      <w:pPr>
+        <w:ind w:left="4320" w:hanging="180"/>
+      </w:pPr>
+    </w:lvl>
+    <w:lvl w:ilvl="6" w:tplc="0409000F" w:tentative="1">
+      <w:start w:val="1"/>
+      <w:numFmt w:val="decimal"/>
+      <w:lvlText w:val="%7."/>
+      <w:lvlJc w:val="left"/>
+      <w:pPr>
+        <w:ind w:left="5040" w:hanging="360"/>
+      </w:pPr>
+    </w:lvl>
+    <w:lvl w:ilvl="7" w:tplc="04090019" w:tentative="1">
+      <w:start w:val="1"/>
+      <w:numFmt w:val="lowerLetter"/>
+      <w:lvlText w:val="%8."/>
+      <w:lvlJc w:val="left"/>
+      <w:pPr>
+        <w:ind w:left="5760" w:hanging="360"/>
+      </w:pPr>
+    </w:lvl>
+    <w:lvl w:ilvl="8" w:tplc="0409001B" w:tentative="1">
+      <w:start w:val="1"/>
+      <w:numFmt w:val="lowerRoman"/>
+      <w:lvlText w:val="%9."/>
+      <w:lvlJc w:val="right"/>
+      <w:pPr>
+        <w:ind w:left="6480" w:hanging="180"/>
+      </w:pPr>
+    </w:lvl>
+  </w:abstractNum>
   <w:num w:numId="1">
+    <w:abstractNumId w:val="5"/>
+  </w:num>
+  <w:num w:numId="2">
+    <w:abstractNumId w:val="3"/>
+  </w:num>
+  <w:num w:numId="3">
+    <w:abstractNumId w:val="4"/>
+  </w:num>
+  <w:num w:numId="4">
+    <w:abstractNumId w:val="1"/>
+  </w:num>
+  <w:num w:numId="5">
     <w:abstractNumId w:val="2"/>
   </w:num>
-  <w:num w:numId="2">
+  <w:num w:numId="6">
+    <w:abstractNumId w:val="6"/>
+  </w:num>
+  <w:num w:numId="7">
     <w:abstractNumId w:val="0"/>
-  </w:num>
-  <w:num w:numId="3">
-    <w:abstractNumId w:val="1"/>
   </w:num>
 </w:numbering>
 </file>

</xml_diff>